<commit_message>
Documentos de Evidencias finales actualizados - deleted:    "fase 2/Evidencias Proyecto/Evidencias de sistema/Aplicaci\303\263n/Evidencias final.docx" - new file:   "fase 2/Evidencias Proyecto/Evidencias de sistema/Aplicaci\303\263n/INSTITUTO PROFESIONAL DUOC UC capstone.docx.pdf" - modified:   fase 2/Evidencias Proyecto/Evidencias de sistema/Base de datos/Evidencias BDD.docx
</commit_message>
<xml_diff>
--- a/fase 2/Evidencias Proyecto/Evidencias de sistema/Base de datos/Evidencias BDD.docx
+++ b/fase 2/Evidencias Proyecto/Evidencias de sistema/Base de datos/Evidencias BDD.docx
@@ -8,6 +8,7 @@
         <w:spacing w:after="0" w:lineRule="auto"/>
         <w:rPr>
           <w:i w:val="1"/>
+          <w:iCs w:val="1"/>
           <w:color w:val="073763"/>
           <w:sz w:val="28"/>
           <w:szCs w:val="28"/>
@@ -28,6 +29,7 @@
         <w:spacing w:after="0" w:lineRule="auto"/>
         <w:rPr>
           <w:i w:val="1"/>
+          <w:iCs w:val="1"/>
           <w:color w:val="073763"/>
           <w:sz w:val="28"/>
           <w:szCs w:val="28"/>
@@ -39,6 +41,7 @@
       <w:r>
         <w:rPr>
           <w:i w:val="1"/>
+          <w:iCs w:val="1"/>
           <w:color w:val="073763"/>
           <w:sz w:val="28"/>
           <w:szCs w:val="28"/>
@@ -84,12 +87,12 @@
           <wp:inline distB="114300" distT="114300" distL="114300" distR="114300">
             <wp:extent cx="5731200" cy="4584700"/>
             <wp:effectExtent b="0" l="0" r="0" t="0"/>
-            <wp:docPr id="5" name="image4.png"/>
-            <a:graphic>
-              <a:graphicData uri="http://schemas.openxmlformats.org/drawingml/2006/picture">
-                <pic:pic>
-                  <pic:nvPicPr>
-                    <pic:cNvPr id="0" name="image4.png"/>
+            <wp:docPr id="30" name="image27.png"/>
+            <a:graphic>
+              <a:graphicData uri="http://schemas.openxmlformats.org/drawingml/2006/picture">
+                <pic:pic>
+                  <pic:nvPicPr>
+                    <pic:cNvPr id="0" name="image27.png"/>
                     <pic:cNvPicPr preferRelativeResize="0"/>
                   </pic:nvPicPr>
                   <pic:blipFill>
@@ -330,12 +333,12 @@
           <wp:inline distB="114300" distT="114300" distL="114300" distR="114300">
             <wp:extent cx="4010025" cy="4162425"/>
             <wp:effectExtent b="0" l="0" r="0" t="0"/>
-            <wp:docPr id="1" name="image2.png"/>
-            <a:graphic>
-              <a:graphicData uri="http://schemas.openxmlformats.org/drawingml/2006/picture">
-                <pic:pic>
-                  <pic:nvPicPr>
-                    <pic:cNvPr id="0" name="image2.png"/>
+            <wp:docPr id="9" name="image3.png"/>
+            <a:graphic>
+              <a:graphicData uri="http://schemas.openxmlformats.org/drawingml/2006/picture">
+                <pic:pic>
+                  <pic:nvPicPr>
+                    <pic:cNvPr id="0" name="image3.png"/>
                     <pic:cNvPicPr preferRelativeResize="0"/>
                   </pic:nvPicPr>
                   <pic:blipFill>
@@ -396,7 +399,7 @@
           <wp:inline distB="114300" distT="114300" distL="114300" distR="114300">
             <wp:extent cx="4742357" cy="3578324"/>
             <wp:effectExtent b="0" l="0" r="0" t="0"/>
-            <wp:docPr id="3" name="image5.png"/>
+            <wp:docPr id="13" name="image5.png"/>
             <a:graphic>
               <a:graphicData uri="http://schemas.openxmlformats.org/drawingml/2006/picture">
                 <pic:pic>
@@ -449,16 +452,6 @@
         <w:rPr>
           <w:rtl w:val="0"/>
         </w:rPr>
-      </w:r>
-    </w:p>
-    <w:p>
-      <w:pPr>
-        <w:rPr/>
-      </w:pPr>
-      <w:r>
-        <w:rPr>
-          <w:rtl w:val="0"/>
-        </w:rPr>
         <w:t xml:space="preserve">4. Visualización de la tabla poblada</w:t>
       </w:r>
     </w:p>
@@ -472,7 +465,71 @@
           <wp:inline distB="114300" distT="114300" distL="114300" distR="114300">
             <wp:extent cx="5081588" cy="4060205"/>
             <wp:effectExtent b="0" l="0" r="0" t="0"/>
-            <wp:docPr id="4" name="image1.png"/>
+            <wp:docPr id="18" name="image13.png"/>
+            <a:graphic>
+              <a:graphicData uri="http://schemas.openxmlformats.org/drawingml/2006/picture">
+                <pic:pic>
+                  <pic:nvPicPr>
+                    <pic:cNvPr id="0" name="image13.png"/>
+                    <pic:cNvPicPr preferRelativeResize="0"/>
+                  </pic:nvPicPr>
+                  <pic:blipFill>
+                    <a:blip r:embed="rId9"/>
+                    <a:srcRect b="0" l="0" r="0" t="0"/>
+                    <a:stretch>
+                      <a:fillRect/>
+                    </a:stretch>
+                  </pic:blipFill>
+                  <pic:spPr>
+                    <a:xfrm>
+                      <a:off x="0" y="0"/>
+                      <a:ext cx="5081588" cy="4060205"/>
+                    </a:xfrm>
+                    <a:prstGeom prst="rect"/>
+                    <a:ln/>
+                  </pic:spPr>
+                </pic:pic>
+              </a:graphicData>
+            </a:graphic>
+          </wp:inline>
+        </w:drawing>
+      </w:r>
+      <w:r>
+        <w:rPr>
+          <w:rtl w:val="0"/>
+        </w:rPr>
+      </w:r>
+    </w:p>
+    <w:p>
+      <w:pPr>
+        <w:spacing w:line="278.00000000000006" w:lineRule="auto"/>
+        <w:rPr>
+          <w:sz w:val="24"/>
+          <w:szCs w:val="24"/>
+        </w:rPr>
+      </w:pPr>
+      <w:r>
+        <w:rPr>
+          <w:sz w:val="24"/>
+          <w:szCs w:val="24"/>
+          <w:rtl w:val="0"/>
+        </w:rPr>
+        <w:t xml:space="preserve">5.Diagrama relacional del sistema creado mediante la opción de diagramar del programa Dbeaver</w:t>
+      </w:r>
+      <w:r>
+        <w:drawing>
+          <wp:anchor allowOverlap="1" behindDoc="1" distB="114300" distT="114300" distL="114300" distR="114300" hidden="0" layoutInCell="1" locked="0" relativeHeight="0" simplePos="0">
+            <wp:simplePos x="0" y="0"/>
+            <wp:positionH relativeFrom="column">
+              <wp:posOffset>-95249</wp:posOffset>
+            </wp:positionH>
+            <wp:positionV relativeFrom="paragraph">
+              <wp:posOffset>419100</wp:posOffset>
+            </wp:positionV>
+            <wp:extent cx="5612130" cy="2870200"/>
+            <wp:effectExtent b="0" l="0" r="0" t="0"/>
+            <wp:wrapNone/>
+            <wp:docPr id="14" name="image1.png"/>
             <a:graphic>
               <a:graphicData uri="http://schemas.openxmlformats.org/drawingml/2006/picture">
                 <pic:pic>
@@ -481,58 +538,353 @@
                     <pic:cNvPicPr preferRelativeResize="0"/>
                   </pic:nvPicPr>
                   <pic:blipFill>
-                    <a:blip r:embed="rId9"/>
-                    <a:srcRect b="0" l="0" r="0" t="0"/>
-                    <a:stretch>
-                      <a:fillRect/>
-                    </a:stretch>
-                  </pic:blipFill>
-                  <pic:spPr>
-                    <a:xfrm>
-                      <a:off x="0" y="0"/>
-                      <a:ext cx="5081588" cy="4060205"/>
-                    </a:xfrm>
-                    <a:prstGeom prst="rect"/>
-                    <a:ln/>
-                  </pic:spPr>
-                </pic:pic>
-              </a:graphicData>
-            </a:graphic>
-          </wp:inline>
-        </w:drawing>
-      </w:r>
-      <w:r>
-        <w:rPr>
-          <w:rtl w:val="0"/>
-        </w:rPr>
-      </w:r>
-    </w:p>
-    <w:p>
-      <w:pPr>
-        <w:rPr/>
-      </w:pPr>
-      <w:r>
-        <w:rPr>
-          <w:rtl w:val="0"/>
-        </w:rPr>
-      </w:r>
-    </w:p>
-    <w:p>
-      <w:pPr>
-        <w:rPr/>
-      </w:pPr>
-      <w:r>
-        <w:rPr>
-          <w:rtl w:val="0"/>
-        </w:rPr>
-        <w:t xml:space="preserve">5. Poblado de objetos por medio de csv</w:t>
-      </w:r>
-    </w:p>
-    <w:p>
-      <w:pPr>
-        <w:rPr/>
-      </w:pPr>
-      <w:hyperlink r:id="rId10">
+                    <a:blip r:embed="rId10"/>
+                    <a:srcRect b="0" l="0" r="0" t="0"/>
+                    <a:stretch>
+                      <a:fillRect/>
+                    </a:stretch>
+                  </pic:blipFill>
+                  <pic:spPr>
+                    <a:xfrm>
+                      <a:off x="0" y="0"/>
+                      <a:ext cx="5612130" cy="2870200"/>
+                    </a:xfrm>
+                    <a:prstGeom prst="rect"/>
+                    <a:ln/>
+                  </pic:spPr>
+                </pic:pic>
+              </a:graphicData>
+            </a:graphic>
+          </wp:anchor>
+        </w:drawing>
+      </w:r>
+    </w:p>
+    <w:p>
+      <w:pPr>
+        <w:spacing w:line="278.00000000000006" w:lineRule="auto"/>
+        <w:rPr>
+          <w:sz w:val="24"/>
+          <w:szCs w:val="24"/>
+        </w:rPr>
+      </w:pPr>
+      <w:r>
+        <w:rPr>
+          <w:rtl w:val="0"/>
+        </w:rPr>
+      </w:r>
+    </w:p>
+    <w:p>
+      <w:pPr>
+        <w:spacing w:line="278.00000000000006" w:lineRule="auto"/>
+        <w:rPr>
+          <w:sz w:val="24"/>
+          <w:szCs w:val="24"/>
+        </w:rPr>
+      </w:pPr>
+      <w:r>
+        <w:rPr>
+          <w:rtl w:val="0"/>
+        </w:rPr>
+      </w:r>
+    </w:p>
+    <w:p>
+      <w:pPr>
+        <w:spacing w:line="278.00000000000006" w:lineRule="auto"/>
+        <w:rPr>
+          <w:sz w:val="24"/>
+          <w:szCs w:val="24"/>
+        </w:rPr>
+      </w:pPr>
+      <w:r>
+        <w:rPr>
+          <w:rtl w:val="0"/>
+        </w:rPr>
+      </w:r>
+    </w:p>
+    <w:p>
+      <w:pPr>
+        <w:spacing w:line="278.00000000000006" w:lineRule="auto"/>
+        <w:rPr>
+          <w:sz w:val="24"/>
+          <w:szCs w:val="24"/>
+        </w:rPr>
+      </w:pPr>
+      <w:r>
+        <w:rPr>
+          <w:rtl w:val="0"/>
+        </w:rPr>
+      </w:r>
+    </w:p>
+    <w:p>
+      <w:pPr>
+        <w:spacing w:line="278.00000000000006" w:lineRule="auto"/>
+        <w:rPr>
+          <w:sz w:val="24"/>
+          <w:szCs w:val="24"/>
+        </w:rPr>
+      </w:pPr>
+      <w:r>
+        <w:rPr>
+          <w:rtl w:val="0"/>
+        </w:rPr>
+      </w:r>
+    </w:p>
+    <w:p>
+      <w:pPr>
+        <w:spacing w:line="278.00000000000006" w:lineRule="auto"/>
+        <w:rPr>
+          <w:sz w:val="24"/>
+          <w:szCs w:val="24"/>
+        </w:rPr>
+      </w:pPr>
+      <w:r>
+        <w:rPr>
+          <w:rtl w:val="0"/>
+        </w:rPr>
+      </w:r>
+    </w:p>
+    <w:p>
+      <w:pPr>
+        <w:spacing w:line="278.00000000000006" w:lineRule="auto"/>
+        <w:rPr>
+          <w:sz w:val="24"/>
+          <w:szCs w:val="24"/>
+        </w:rPr>
+      </w:pPr>
+      <w:r>
+        <w:rPr>
+          <w:rtl w:val="0"/>
+        </w:rPr>
+      </w:r>
+    </w:p>
+    <w:p>
+      <w:pPr>
+        <w:spacing w:line="278.00000000000006" w:lineRule="auto"/>
+        <w:rPr>
+          <w:sz w:val="24"/>
+          <w:szCs w:val="24"/>
+        </w:rPr>
+      </w:pPr>
+      <w:r>
+        <w:rPr>
+          <w:rtl w:val="0"/>
+        </w:rPr>
+      </w:r>
+    </w:p>
+    <w:p>
+      <w:pPr>
+        <w:spacing w:line="278.00000000000006" w:lineRule="auto"/>
+        <w:rPr>
+          <w:sz w:val="24"/>
+          <w:szCs w:val="24"/>
+        </w:rPr>
+      </w:pPr>
+      <w:r>
+        <w:rPr>
+          <w:rtl w:val="0"/>
+        </w:rPr>
+      </w:r>
+    </w:p>
+    <w:p>
+      <w:pPr>
+        <w:spacing w:line="278.00000000000006" w:lineRule="auto"/>
+        <w:rPr>
+          <w:sz w:val="24"/>
+          <w:szCs w:val="24"/>
+        </w:rPr>
+      </w:pPr>
+      <w:r>
+        <w:rPr>
+          <w:rtl w:val="0"/>
+        </w:rPr>
+      </w:r>
+    </w:p>
+    <w:p>
+      <w:pPr>
+        <w:spacing w:line="278.00000000000006" w:lineRule="auto"/>
+        <w:rPr>
+          <w:sz w:val="24"/>
+          <w:szCs w:val="24"/>
+        </w:rPr>
+      </w:pPr>
+      <w:r>
+        <w:rPr>
+          <w:rtl w:val="0"/>
+        </w:rPr>
+      </w:r>
+    </w:p>
+    <w:p>
+      <w:pPr>
+        <w:spacing w:line="278.00000000000006" w:lineRule="auto"/>
+        <w:rPr>
+          <w:sz w:val="24"/>
+          <w:szCs w:val="24"/>
+        </w:rPr>
+      </w:pPr>
+      <w:r>
+        <w:rPr>
+          <w:rtl w:val="0"/>
+        </w:rPr>
+      </w:r>
+    </w:p>
+    <w:p>
+      <w:pPr>
+        <w:spacing w:line="278.00000000000006" w:lineRule="auto"/>
+        <w:rPr>
+          <w:sz w:val="24"/>
+          <w:szCs w:val="24"/>
+        </w:rPr>
+      </w:pPr>
+      <w:r>
+        <w:rPr>
+          <w:rtl w:val="0"/>
+        </w:rPr>
+      </w:r>
+    </w:p>
+    <w:p>
+      <w:pPr>
+        <w:spacing w:line="278.00000000000006" w:lineRule="auto"/>
+        <w:rPr>
+          <w:sz w:val="24"/>
+          <w:szCs w:val="24"/>
+        </w:rPr>
+      </w:pPr>
+      <w:r>
+        <w:rPr>
+          <w:rtl w:val="0"/>
+        </w:rPr>
+      </w:r>
+      <w:r>
+        <w:drawing>
+          <wp:anchor allowOverlap="1" behindDoc="0" distB="114300" distT="114300" distL="114300" distR="114300" hidden="0" layoutInCell="1" locked="0" relativeHeight="0" simplePos="0">
+            <wp:simplePos x="0" y="0"/>
+            <wp:positionH relativeFrom="column">
+              <wp:posOffset>209550</wp:posOffset>
+            </wp:positionH>
+            <wp:positionV relativeFrom="paragraph">
+              <wp:posOffset>295275</wp:posOffset>
+            </wp:positionV>
+            <wp:extent cx="5305425" cy="1228725"/>
+            <wp:effectExtent b="0" l="0" r="0" t="0"/>
+            <wp:wrapNone/>
+            <wp:docPr id="6" name="image2.png"/>
+            <a:graphic>
+              <a:graphicData uri="http://schemas.openxmlformats.org/drawingml/2006/picture">
+                <pic:pic>
+                  <pic:nvPicPr>
+                    <pic:cNvPr id="0" name="image2.png"/>
+                    <pic:cNvPicPr preferRelativeResize="0"/>
+                  </pic:nvPicPr>
+                  <pic:blipFill>
+                    <a:blip r:embed="rId11"/>
+                    <a:srcRect b="0" l="0" r="0" t="0"/>
+                    <a:stretch>
+                      <a:fillRect/>
+                    </a:stretch>
+                  </pic:blipFill>
+                  <pic:spPr>
+                    <a:xfrm>
+                      <a:off x="0" y="0"/>
+                      <a:ext cx="5305425" cy="1228725"/>
+                    </a:xfrm>
+                    <a:prstGeom prst="rect"/>
+                    <a:ln/>
+                  </pic:spPr>
+                </pic:pic>
+              </a:graphicData>
+            </a:graphic>
+          </wp:anchor>
+        </w:drawing>
+      </w:r>
+    </w:p>
+    <w:p>
+      <w:pPr>
+        <w:spacing w:line="278.00000000000006" w:lineRule="auto"/>
+        <w:rPr>
+          <w:sz w:val="24"/>
+          <w:szCs w:val="24"/>
+        </w:rPr>
+      </w:pPr>
+      <w:r>
+        <w:rPr>
+          <w:rtl w:val="0"/>
+        </w:rPr>
+      </w:r>
+    </w:p>
+    <w:p>
+      <w:pPr>
+        <w:spacing w:line="278.00000000000006" w:lineRule="auto"/>
+        <w:rPr>
+          <w:sz w:val="24"/>
+          <w:szCs w:val="24"/>
+        </w:rPr>
+      </w:pPr>
+      <w:r>
+        <w:rPr>
+          <w:rtl w:val="0"/>
+        </w:rPr>
+      </w:r>
+    </w:p>
+    <w:p>
+      <w:pPr>
+        <w:spacing w:line="278.00000000000006" w:lineRule="auto"/>
+        <w:rPr>
+          <w:sz w:val="24"/>
+          <w:szCs w:val="24"/>
+        </w:rPr>
+      </w:pPr>
+      <w:r>
+        <w:rPr>
+          <w:rtl w:val="0"/>
+        </w:rPr>
+      </w:r>
+    </w:p>
+    <w:p>
+      <w:pPr>
+        <w:rPr/>
+      </w:pPr>
+      <w:r>
+        <w:rPr>
+          <w:rtl w:val="0"/>
+        </w:rPr>
+      </w:r>
+    </w:p>
+    <w:p>
+      <w:pPr>
+        <w:rPr/>
+      </w:pPr>
+      <w:r>
+        <w:rPr>
+          <w:rtl w:val="0"/>
+        </w:rPr>
+      </w:r>
+    </w:p>
+    <w:p>
+      <w:pPr>
+        <w:rPr/>
+      </w:pPr>
+      <w:r>
+        <w:rPr>
+          <w:rtl w:val="0"/>
+        </w:rPr>
+      </w:r>
+    </w:p>
+    <w:p>
+      <w:pPr>
+        <w:rPr/>
+      </w:pPr>
+      <w:r>
+        <w:rPr>
+          <w:rtl w:val="0"/>
+        </w:rPr>
+        <w:t xml:space="preserve">6. Poblado de objetos por medio de csv</w:t>
+      </w:r>
+    </w:p>
+    <w:p>
+      <w:pPr>
+        <w:rPr/>
+      </w:pPr>
+      <w:hyperlink r:id="rId12">
         <w:r>
           <w:rPr>
             <w:color w:val="1155cc"/>
@@ -566,7 +918,7 @@
         <w:rPr>
           <w:rtl w:val="0"/>
         </w:rPr>
-        <w:t xml:space="preserve">6. Visualización de db en hosting</w:t>
+        <w:t xml:space="preserve">7. Visualización de db en hosting</w:t>
       </w:r>
     </w:p>
     <w:p>
@@ -579,16 +931,16 @@
           <wp:inline distB="114300" distT="114300" distL="114300" distR="114300">
             <wp:extent cx="5731200" cy="2590800"/>
             <wp:effectExtent b="0" l="0" r="0" t="0"/>
-            <wp:docPr id="2" name="image3.png"/>
-            <a:graphic>
-              <a:graphicData uri="http://schemas.openxmlformats.org/drawingml/2006/picture">
-                <pic:pic>
-                  <pic:nvPicPr>
-                    <pic:cNvPr id="0" name="image3.png"/>
-                    <pic:cNvPicPr preferRelativeResize="0"/>
-                  </pic:nvPicPr>
-                  <pic:blipFill>
-                    <a:blip r:embed="rId11"/>
+            <wp:docPr id="2" name="image4.png"/>
+            <a:graphic>
+              <a:graphicData uri="http://schemas.openxmlformats.org/drawingml/2006/picture">
+                <pic:pic>
+                  <pic:nvPicPr>
+                    <pic:cNvPr id="0" name="image4.png"/>
+                    <pic:cNvPicPr preferRelativeResize="0"/>
+                  </pic:nvPicPr>
+                  <pic:blipFill>
+                    <a:blip r:embed="rId13"/>
                     <a:srcRect b="0" l="0" r="0" t="0"/>
                     <a:stretch>
                       <a:fillRect/>
@@ -608,6 +960,1231 @@
           </wp:inline>
         </w:drawing>
       </w:r>
+      <w:r>
+        <w:rPr>
+          <w:rtl w:val="0"/>
+        </w:rPr>
+      </w:r>
+    </w:p>
+    <w:p>
+      <w:pPr>
+        <w:rPr/>
+      </w:pPr>
+      <w:r>
+        <w:rPr>
+          <w:rtl w:val="0"/>
+        </w:rPr>
+      </w:r>
+    </w:p>
+    <w:p>
+      <w:pPr>
+        <w:rPr/>
+      </w:pPr>
+      <w:r>
+        <w:rPr>
+          <w:rtl w:val="0"/>
+        </w:rPr>
+      </w:r>
+    </w:p>
+    <w:p>
+      <w:pPr>
+        <w:rPr/>
+      </w:pPr>
+      <w:r>
+        <w:rPr>
+          <w:rtl w:val="0"/>
+        </w:rPr>
+      </w:r>
+    </w:p>
+    <w:p>
+      <w:pPr>
+        <w:rPr/>
+      </w:pPr>
+      <w:r>
+        <w:rPr>
+          <w:rtl w:val="0"/>
+        </w:rPr>
+      </w:r>
+    </w:p>
+    <w:p>
+      <w:pPr>
+        <w:rPr/>
+      </w:pPr>
+      <w:r>
+        <w:rPr>
+          <w:rtl w:val="0"/>
+        </w:rPr>
+        <w:t xml:space="preserve">Tabla de clases:</w:t>
+      </w:r>
+    </w:p>
+    <w:p>
+      <w:pPr>
+        <w:rPr/>
+      </w:pPr>
+      <w:r>
+        <w:rPr/>
+        <w:drawing>
+          <wp:inline distB="114300" distT="114300" distL="114300" distR="114300">
+            <wp:extent cx="4833938" cy="3757945"/>
+            <wp:effectExtent b="0" l="0" r="0" t="0"/>
+            <wp:docPr id="20" name="image7.png"/>
+            <a:graphic>
+              <a:graphicData uri="http://schemas.openxmlformats.org/drawingml/2006/picture">
+                <pic:pic>
+                  <pic:nvPicPr>
+                    <pic:cNvPr id="0" name="image7.png"/>
+                    <pic:cNvPicPr preferRelativeResize="0"/>
+                  </pic:nvPicPr>
+                  <pic:blipFill>
+                    <a:blip r:embed="rId14"/>
+                    <a:srcRect b="0" l="0" r="0" t="0"/>
+                    <a:stretch>
+                      <a:fillRect/>
+                    </a:stretch>
+                  </pic:blipFill>
+                  <pic:spPr>
+                    <a:xfrm>
+                      <a:off x="0" y="0"/>
+                      <a:ext cx="4833938" cy="3757945"/>
+                    </a:xfrm>
+                    <a:prstGeom prst="rect"/>
+                    <a:ln/>
+                  </pic:spPr>
+                </pic:pic>
+              </a:graphicData>
+            </a:graphic>
+          </wp:inline>
+        </w:drawing>
+      </w:r>
+      <w:r>
+        <w:rPr>
+          <w:rtl w:val="0"/>
+        </w:rPr>
+      </w:r>
+    </w:p>
+    <w:p>
+      <w:pPr>
+        <w:rPr/>
+      </w:pPr>
+      <w:r>
+        <w:rPr/>
+        <w:drawing>
+          <wp:inline distB="114300" distT="114300" distL="114300" distR="114300">
+            <wp:extent cx="5731200" cy="3683000"/>
+            <wp:effectExtent b="0" l="0" r="0" t="0"/>
+            <wp:docPr id="1" name="image17.png"/>
+            <a:graphic>
+              <a:graphicData uri="http://schemas.openxmlformats.org/drawingml/2006/picture">
+                <pic:pic>
+                  <pic:nvPicPr>
+                    <pic:cNvPr id="0" name="image17.png"/>
+                    <pic:cNvPicPr preferRelativeResize="0"/>
+                  </pic:nvPicPr>
+                  <pic:blipFill>
+                    <a:blip r:embed="rId15"/>
+                    <a:srcRect b="0" l="0" r="0" t="0"/>
+                    <a:stretch>
+                      <a:fillRect/>
+                    </a:stretch>
+                  </pic:blipFill>
+                  <pic:spPr>
+                    <a:xfrm>
+                      <a:off x="0" y="0"/>
+                      <a:ext cx="5731200" cy="3683000"/>
+                    </a:xfrm>
+                    <a:prstGeom prst="rect"/>
+                    <a:ln/>
+                  </pic:spPr>
+                </pic:pic>
+              </a:graphicData>
+            </a:graphic>
+          </wp:inline>
+        </w:drawing>
+      </w:r>
+      <w:r>
+        <w:rPr>
+          <w:rtl w:val="0"/>
+        </w:rPr>
+      </w:r>
+    </w:p>
+    <w:p>
+      <w:pPr>
+        <w:rPr/>
+      </w:pPr>
+      <w:r>
+        <w:rPr/>
+        <w:drawing>
+          <wp:inline distB="114300" distT="114300" distL="114300" distR="114300">
+            <wp:extent cx="5731200" cy="876300"/>
+            <wp:effectExtent b="0" l="0" r="0" t="0"/>
+            <wp:docPr id="28" name="image23.png"/>
+            <a:graphic>
+              <a:graphicData uri="http://schemas.openxmlformats.org/drawingml/2006/picture">
+                <pic:pic>
+                  <pic:nvPicPr>
+                    <pic:cNvPr id="0" name="image23.png"/>
+                    <pic:cNvPicPr preferRelativeResize="0"/>
+                  </pic:nvPicPr>
+                  <pic:blipFill>
+                    <a:blip r:embed="rId16"/>
+                    <a:srcRect b="0" l="0" r="0" t="0"/>
+                    <a:stretch>
+                      <a:fillRect/>
+                    </a:stretch>
+                  </pic:blipFill>
+                  <pic:spPr>
+                    <a:xfrm>
+                      <a:off x="0" y="0"/>
+                      <a:ext cx="5731200" cy="876300"/>
+                    </a:xfrm>
+                    <a:prstGeom prst="rect"/>
+                    <a:ln/>
+                  </pic:spPr>
+                </pic:pic>
+              </a:graphicData>
+            </a:graphic>
+          </wp:inline>
+        </w:drawing>
+      </w:r>
+      <w:r>
+        <w:rPr>
+          <w:rtl w:val="0"/>
+        </w:rPr>
+      </w:r>
+    </w:p>
+    <w:p>
+      <w:pPr>
+        <w:rPr/>
+      </w:pPr>
+      <w:r>
+        <w:rPr>
+          <w:rtl w:val="0"/>
+        </w:rPr>
+        <w:t xml:space="preserve">2. tablas para trabajar:</w:t>
+      </w:r>
+    </w:p>
+    <w:p>
+      <w:pPr>
+        <w:rPr/>
+      </w:pPr>
+      <w:r>
+        <w:rPr/>
+        <w:drawing>
+          <wp:inline distB="114300" distT="114300" distL="114300" distR="114300">
+            <wp:extent cx="5731200" cy="4546600"/>
+            <wp:effectExtent b="0" l="0" r="0" t="0"/>
+            <wp:docPr id="19" name="image14.png"/>
+            <a:graphic>
+              <a:graphicData uri="http://schemas.openxmlformats.org/drawingml/2006/picture">
+                <pic:pic>
+                  <pic:nvPicPr>
+                    <pic:cNvPr id="0" name="image14.png"/>
+                    <pic:cNvPicPr preferRelativeResize="0"/>
+                  </pic:nvPicPr>
+                  <pic:blipFill>
+                    <a:blip r:embed="rId17"/>
+                    <a:srcRect b="0" l="0" r="0" t="0"/>
+                    <a:stretch>
+                      <a:fillRect/>
+                    </a:stretch>
+                  </pic:blipFill>
+                  <pic:spPr>
+                    <a:xfrm>
+                      <a:off x="0" y="0"/>
+                      <a:ext cx="5731200" cy="4546600"/>
+                    </a:xfrm>
+                    <a:prstGeom prst="rect"/>
+                    <a:ln/>
+                  </pic:spPr>
+                </pic:pic>
+              </a:graphicData>
+            </a:graphic>
+          </wp:inline>
+        </w:drawing>
+      </w:r>
+      <w:r>
+        <w:rPr>
+          <w:rtl w:val="0"/>
+        </w:rPr>
+      </w:r>
+    </w:p>
+    <w:p>
+      <w:pPr>
+        <w:rPr/>
+      </w:pPr>
+      <w:r>
+        <w:rPr/>
+        <w:drawing>
+          <wp:inline distB="114300" distT="114300" distL="114300" distR="114300">
+            <wp:extent cx="5731200" cy="1028700"/>
+            <wp:effectExtent b="0" l="0" r="0" t="0"/>
+            <wp:docPr id="11" name="image22.png"/>
+            <a:graphic>
+              <a:graphicData uri="http://schemas.openxmlformats.org/drawingml/2006/picture">
+                <pic:pic>
+                  <pic:nvPicPr>
+                    <pic:cNvPr id="0" name="image22.png"/>
+                    <pic:cNvPicPr preferRelativeResize="0"/>
+                  </pic:nvPicPr>
+                  <pic:blipFill>
+                    <a:blip r:embed="rId18"/>
+                    <a:srcRect b="0" l="0" r="0" t="0"/>
+                    <a:stretch>
+                      <a:fillRect/>
+                    </a:stretch>
+                  </pic:blipFill>
+                  <pic:spPr>
+                    <a:xfrm>
+                      <a:off x="0" y="0"/>
+                      <a:ext cx="5731200" cy="1028700"/>
+                    </a:xfrm>
+                    <a:prstGeom prst="rect"/>
+                    <a:ln/>
+                  </pic:spPr>
+                </pic:pic>
+              </a:graphicData>
+            </a:graphic>
+          </wp:inline>
+        </w:drawing>
+      </w:r>
+      <w:r>
+        <w:rPr>
+          <w:rtl w:val="0"/>
+        </w:rPr>
+      </w:r>
+    </w:p>
+    <w:p>
+      <w:pPr>
+        <w:rPr/>
+      </w:pPr>
+      <w:r>
+        <w:rPr/>
+        <w:drawing>
+          <wp:inline distB="114300" distT="114300" distL="114300" distR="114300">
+            <wp:extent cx="5731200" cy="2425700"/>
+            <wp:effectExtent b="0" l="0" r="0" t="0"/>
+            <wp:docPr id="10" name="image15.png"/>
+            <a:graphic>
+              <a:graphicData uri="http://schemas.openxmlformats.org/drawingml/2006/picture">
+                <pic:pic>
+                  <pic:nvPicPr>
+                    <pic:cNvPr id="0" name="image15.png"/>
+                    <pic:cNvPicPr preferRelativeResize="0"/>
+                  </pic:nvPicPr>
+                  <pic:blipFill>
+                    <a:blip r:embed="rId19"/>
+                    <a:srcRect b="0" l="0" r="0" t="0"/>
+                    <a:stretch>
+                      <a:fillRect/>
+                    </a:stretch>
+                  </pic:blipFill>
+                  <pic:spPr>
+                    <a:xfrm>
+                      <a:off x="0" y="0"/>
+                      <a:ext cx="5731200" cy="2425700"/>
+                    </a:xfrm>
+                    <a:prstGeom prst="rect"/>
+                    <a:ln/>
+                  </pic:spPr>
+                </pic:pic>
+              </a:graphicData>
+            </a:graphic>
+          </wp:inline>
+        </w:drawing>
+      </w:r>
+      <w:r>
+        <w:rPr>
+          <w:rtl w:val="0"/>
+        </w:rPr>
+      </w:r>
+    </w:p>
+    <w:p>
+      <w:pPr>
+        <w:rPr/>
+      </w:pPr>
+      <w:r>
+        <w:rPr/>
+        <w:drawing>
+          <wp:inline distB="114300" distT="114300" distL="114300" distR="114300">
+            <wp:extent cx="5731200" cy="1295400"/>
+            <wp:effectExtent b="0" l="0" r="0" t="0"/>
+            <wp:docPr id="29" name="image30.png"/>
+            <a:graphic>
+              <a:graphicData uri="http://schemas.openxmlformats.org/drawingml/2006/picture">
+                <pic:pic>
+                  <pic:nvPicPr>
+                    <pic:cNvPr id="0" name="image30.png"/>
+                    <pic:cNvPicPr preferRelativeResize="0"/>
+                  </pic:nvPicPr>
+                  <pic:blipFill>
+                    <a:blip r:embed="rId20"/>
+                    <a:srcRect b="0" l="0" r="0" t="0"/>
+                    <a:stretch>
+                      <a:fillRect/>
+                    </a:stretch>
+                  </pic:blipFill>
+                  <pic:spPr>
+                    <a:xfrm>
+                      <a:off x="0" y="0"/>
+                      <a:ext cx="5731200" cy="1295400"/>
+                    </a:xfrm>
+                    <a:prstGeom prst="rect"/>
+                    <a:ln/>
+                  </pic:spPr>
+                </pic:pic>
+              </a:graphicData>
+            </a:graphic>
+          </wp:inline>
+        </w:drawing>
+      </w:r>
+      <w:r>
+        <w:rPr>
+          <w:rtl w:val="0"/>
+        </w:rPr>
+      </w:r>
+    </w:p>
+    <w:p>
+      <w:pPr>
+        <w:rPr/>
+      </w:pPr>
+      <w:r>
+        <w:rPr/>
+        <w:drawing>
+          <wp:inline distB="114300" distT="114300" distL="114300" distR="114300">
+            <wp:extent cx="5731200" cy="1765300"/>
+            <wp:effectExtent b="0" l="0" r="0" t="0"/>
+            <wp:docPr id="17" name="image9.png"/>
+            <a:graphic>
+              <a:graphicData uri="http://schemas.openxmlformats.org/drawingml/2006/picture">
+                <pic:pic>
+                  <pic:nvPicPr>
+                    <pic:cNvPr id="0" name="image9.png"/>
+                    <pic:cNvPicPr preferRelativeResize="0"/>
+                  </pic:nvPicPr>
+                  <pic:blipFill>
+                    <a:blip r:embed="rId21"/>
+                    <a:srcRect b="0" l="0" r="0" t="0"/>
+                    <a:stretch>
+                      <a:fillRect/>
+                    </a:stretch>
+                  </pic:blipFill>
+                  <pic:spPr>
+                    <a:xfrm>
+                      <a:off x="0" y="0"/>
+                      <a:ext cx="5731200" cy="1765300"/>
+                    </a:xfrm>
+                    <a:prstGeom prst="rect"/>
+                    <a:ln/>
+                  </pic:spPr>
+                </pic:pic>
+              </a:graphicData>
+            </a:graphic>
+          </wp:inline>
+        </w:drawing>
+      </w:r>
+      <w:r>
+        <w:rPr>
+          <w:rtl w:val="0"/>
+        </w:rPr>
+      </w:r>
+    </w:p>
+    <w:p>
+      <w:pPr>
+        <w:rPr/>
+      </w:pPr>
+      <w:r>
+        <w:rPr>
+          <w:rtl w:val="0"/>
+        </w:rPr>
+      </w:r>
+    </w:p>
+    <w:p>
+      <w:pPr>
+        <w:rPr/>
+      </w:pPr>
+      <w:r>
+        <w:rPr>
+          <w:rtl w:val="0"/>
+        </w:rPr>
+      </w:r>
+    </w:p>
+    <w:p>
+      <w:pPr>
+        <w:rPr/>
+      </w:pPr>
+      <w:r>
+        <w:rPr>
+          <w:rtl w:val="0"/>
+        </w:rPr>
+        <w:t xml:space="preserve">3. Tablas para especies</w:t>
+      </w:r>
+    </w:p>
+    <w:p>
+      <w:pPr>
+        <w:rPr/>
+      </w:pPr>
+      <w:r>
+        <w:rPr/>
+        <w:drawing>
+          <wp:inline distB="114300" distT="114300" distL="114300" distR="114300">
+            <wp:extent cx="5731200" cy="4470400"/>
+            <wp:effectExtent b="0" l="0" r="0" t="0"/>
+            <wp:docPr id="24" name="image29.png"/>
+            <a:graphic>
+              <a:graphicData uri="http://schemas.openxmlformats.org/drawingml/2006/picture">
+                <pic:pic>
+                  <pic:nvPicPr>
+                    <pic:cNvPr id="0" name="image29.png"/>
+                    <pic:cNvPicPr preferRelativeResize="0"/>
+                  </pic:nvPicPr>
+                  <pic:blipFill>
+                    <a:blip r:embed="rId22"/>
+                    <a:srcRect b="0" l="0" r="0" t="0"/>
+                    <a:stretch>
+                      <a:fillRect/>
+                    </a:stretch>
+                  </pic:blipFill>
+                  <pic:spPr>
+                    <a:xfrm>
+                      <a:off x="0" y="0"/>
+                      <a:ext cx="5731200" cy="4470400"/>
+                    </a:xfrm>
+                    <a:prstGeom prst="rect"/>
+                    <a:ln/>
+                  </pic:spPr>
+                </pic:pic>
+              </a:graphicData>
+            </a:graphic>
+          </wp:inline>
+        </w:drawing>
+      </w:r>
+      <w:r>
+        <w:rPr>
+          <w:rtl w:val="0"/>
+        </w:rPr>
+      </w:r>
+    </w:p>
+    <w:p>
+      <w:pPr>
+        <w:rPr/>
+      </w:pPr>
+      <w:r>
+        <w:rPr/>
+        <w:drawing>
+          <wp:inline distB="114300" distT="114300" distL="114300" distR="114300">
+            <wp:extent cx="5731200" cy="3556000"/>
+            <wp:effectExtent b="0" l="0" r="0" t="0"/>
+            <wp:docPr id="25" name="image18.png"/>
+            <a:graphic>
+              <a:graphicData uri="http://schemas.openxmlformats.org/drawingml/2006/picture">
+                <pic:pic>
+                  <pic:nvPicPr>
+                    <pic:cNvPr id="0" name="image18.png"/>
+                    <pic:cNvPicPr preferRelativeResize="0"/>
+                  </pic:nvPicPr>
+                  <pic:blipFill>
+                    <a:blip r:embed="rId23"/>
+                    <a:srcRect b="0" l="0" r="0" t="0"/>
+                    <a:stretch>
+                      <a:fillRect/>
+                    </a:stretch>
+                  </pic:blipFill>
+                  <pic:spPr>
+                    <a:xfrm>
+                      <a:off x="0" y="0"/>
+                      <a:ext cx="5731200" cy="3556000"/>
+                    </a:xfrm>
+                    <a:prstGeom prst="rect"/>
+                    <a:ln/>
+                  </pic:spPr>
+                </pic:pic>
+              </a:graphicData>
+            </a:graphic>
+          </wp:inline>
+        </w:drawing>
+      </w:r>
+      <w:r>
+        <w:rPr>
+          <w:rtl w:val="0"/>
+        </w:rPr>
+      </w:r>
+    </w:p>
+    <w:p>
+      <w:pPr>
+        <w:rPr/>
+      </w:pPr>
+      <w:r>
+        <w:rPr/>
+        <w:drawing>
+          <wp:inline distB="114300" distT="114300" distL="114300" distR="114300">
+            <wp:extent cx="4262438" cy="3235771"/>
+            <wp:effectExtent b="0" l="0" r="0" t="0"/>
+            <wp:docPr id="26" name="image24.png"/>
+            <a:graphic>
+              <a:graphicData uri="http://schemas.openxmlformats.org/drawingml/2006/picture">
+                <pic:pic>
+                  <pic:nvPicPr>
+                    <pic:cNvPr id="0" name="image24.png"/>
+                    <pic:cNvPicPr preferRelativeResize="0"/>
+                  </pic:nvPicPr>
+                  <pic:blipFill>
+                    <a:blip r:embed="rId24"/>
+                    <a:srcRect b="0" l="0" r="0" t="0"/>
+                    <a:stretch>
+                      <a:fillRect/>
+                    </a:stretch>
+                  </pic:blipFill>
+                  <pic:spPr>
+                    <a:xfrm>
+                      <a:off x="0" y="0"/>
+                      <a:ext cx="4262438" cy="3235771"/>
+                    </a:xfrm>
+                    <a:prstGeom prst="rect"/>
+                    <a:ln/>
+                  </pic:spPr>
+                </pic:pic>
+              </a:graphicData>
+            </a:graphic>
+          </wp:inline>
+        </w:drawing>
+      </w:r>
+      <w:r>
+        <w:rPr>
+          <w:rtl w:val="0"/>
+        </w:rPr>
+      </w:r>
+    </w:p>
+    <w:p>
+      <w:pPr>
+        <w:rPr/>
+      </w:pPr>
+      <w:r>
+        <w:rPr/>
+        <w:drawing>
+          <wp:inline distB="114300" distT="114300" distL="114300" distR="114300">
+            <wp:extent cx="4633913" cy="4099893"/>
+            <wp:effectExtent b="0" l="0" r="0" t="0"/>
+            <wp:docPr id="27" name="image20.png"/>
+            <a:graphic>
+              <a:graphicData uri="http://schemas.openxmlformats.org/drawingml/2006/picture">
+                <pic:pic>
+                  <pic:nvPicPr>
+                    <pic:cNvPr id="0" name="image20.png"/>
+                    <pic:cNvPicPr preferRelativeResize="0"/>
+                  </pic:nvPicPr>
+                  <pic:blipFill>
+                    <a:blip r:embed="rId25"/>
+                    <a:srcRect b="0" l="0" r="0" t="0"/>
+                    <a:stretch>
+                      <a:fillRect/>
+                    </a:stretch>
+                  </pic:blipFill>
+                  <pic:spPr>
+                    <a:xfrm>
+                      <a:off x="0" y="0"/>
+                      <a:ext cx="4633913" cy="4099893"/>
+                    </a:xfrm>
+                    <a:prstGeom prst="rect"/>
+                    <a:ln/>
+                  </pic:spPr>
+                </pic:pic>
+              </a:graphicData>
+            </a:graphic>
+          </wp:inline>
+        </w:drawing>
+      </w:r>
+      <w:r>
+        <w:rPr/>
+        <w:drawing>
+          <wp:inline distB="114300" distT="114300" distL="114300" distR="114300">
+            <wp:extent cx="5731200" cy="1104900"/>
+            <wp:effectExtent b="0" l="0" r="0" t="0"/>
+            <wp:docPr id="15" name="image6.png"/>
+            <a:graphic>
+              <a:graphicData uri="http://schemas.openxmlformats.org/drawingml/2006/picture">
+                <pic:pic>
+                  <pic:nvPicPr>
+                    <pic:cNvPr id="0" name="image6.png"/>
+                    <pic:cNvPicPr preferRelativeResize="0"/>
+                  </pic:nvPicPr>
+                  <pic:blipFill>
+                    <a:blip r:embed="rId26"/>
+                    <a:srcRect b="0" l="0" r="0" t="0"/>
+                    <a:stretch>
+                      <a:fillRect/>
+                    </a:stretch>
+                  </pic:blipFill>
+                  <pic:spPr>
+                    <a:xfrm>
+                      <a:off x="0" y="0"/>
+                      <a:ext cx="5731200" cy="1104900"/>
+                    </a:xfrm>
+                    <a:prstGeom prst="rect"/>
+                    <a:ln/>
+                  </pic:spPr>
+                </pic:pic>
+              </a:graphicData>
+            </a:graphic>
+          </wp:inline>
+        </w:drawing>
+      </w:r>
+      <w:r>
+        <w:rPr>
+          <w:rtl w:val="0"/>
+        </w:rPr>
+      </w:r>
+    </w:p>
+    <w:p>
+      <w:pPr>
+        <w:rPr/>
+      </w:pPr>
+      <w:r>
+        <w:rPr>
+          <w:rtl w:val="0"/>
+        </w:rPr>
+      </w:r>
+    </w:p>
+    <w:p>
+      <w:pPr>
+        <w:rPr/>
+      </w:pPr>
+      <w:r>
+        <w:rPr>
+          <w:rtl w:val="0"/>
+        </w:rPr>
+        <w:t xml:space="preserve">4. Tablas para subclases</w:t>
+      </w:r>
+    </w:p>
+    <w:p>
+      <w:pPr>
+        <w:rPr/>
+      </w:pPr>
+      <w:r>
+        <w:rPr/>
+        <w:drawing>
+          <wp:inline distB="114300" distT="114300" distL="114300" distR="114300">
+            <wp:extent cx="5731200" cy="2324100"/>
+            <wp:effectExtent b="0" l="0" r="0" t="0"/>
+            <wp:docPr id="4" name="image12.png"/>
+            <a:graphic>
+              <a:graphicData uri="http://schemas.openxmlformats.org/drawingml/2006/picture">
+                <pic:pic>
+                  <pic:nvPicPr>
+                    <pic:cNvPr id="0" name="image12.png"/>
+                    <pic:cNvPicPr preferRelativeResize="0"/>
+                  </pic:nvPicPr>
+                  <pic:blipFill>
+                    <a:blip r:embed="rId27"/>
+                    <a:srcRect b="0" l="0" r="0" t="0"/>
+                    <a:stretch>
+                      <a:fillRect/>
+                    </a:stretch>
+                  </pic:blipFill>
+                  <pic:spPr>
+                    <a:xfrm>
+                      <a:off x="0" y="0"/>
+                      <a:ext cx="5731200" cy="2324100"/>
+                    </a:xfrm>
+                    <a:prstGeom prst="rect"/>
+                    <a:ln/>
+                  </pic:spPr>
+                </pic:pic>
+              </a:graphicData>
+            </a:graphic>
+          </wp:inline>
+        </w:drawing>
+      </w:r>
+      <w:r>
+        <w:rPr>
+          <w:rtl w:val="0"/>
+        </w:rPr>
+      </w:r>
+    </w:p>
+    <w:p>
+      <w:pPr>
+        <w:rPr/>
+      </w:pPr>
+      <w:r>
+        <w:rPr/>
+        <w:drawing>
+          <wp:inline distB="114300" distT="114300" distL="114300" distR="114300">
+            <wp:extent cx="5731200" cy="3632200"/>
+            <wp:effectExtent b="0" l="0" r="0" t="0"/>
+            <wp:docPr id="21" name="image21.png"/>
+            <a:graphic>
+              <a:graphicData uri="http://schemas.openxmlformats.org/drawingml/2006/picture">
+                <pic:pic>
+                  <pic:nvPicPr>
+                    <pic:cNvPr id="0" name="image21.png"/>
+                    <pic:cNvPicPr preferRelativeResize="0"/>
+                  </pic:nvPicPr>
+                  <pic:blipFill>
+                    <a:blip r:embed="rId28"/>
+                    <a:srcRect b="0" l="0" r="0" t="0"/>
+                    <a:stretch>
+                      <a:fillRect/>
+                    </a:stretch>
+                  </pic:blipFill>
+                  <pic:spPr>
+                    <a:xfrm>
+                      <a:off x="0" y="0"/>
+                      <a:ext cx="5731200" cy="3632200"/>
+                    </a:xfrm>
+                    <a:prstGeom prst="rect"/>
+                    <a:ln/>
+                  </pic:spPr>
+                </pic:pic>
+              </a:graphicData>
+            </a:graphic>
+          </wp:inline>
+        </w:drawing>
+      </w:r>
+      <w:r>
+        <w:rPr>
+          <w:rtl w:val="0"/>
+        </w:rPr>
+      </w:r>
+    </w:p>
+    <w:p>
+      <w:pPr>
+        <w:rPr/>
+      </w:pPr>
+      <w:r>
+        <w:rPr/>
+        <w:drawing>
+          <wp:inline distB="114300" distT="114300" distL="114300" distR="114300">
+            <wp:extent cx="5731200" cy="952500"/>
+            <wp:effectExtent b="0" l="0" r="0" t="0"/>
+            <wp:docPr id="16" name="image8.png"/>
+            <a:graphic>
+              <a:graphicData uri="http://schemas.openxmlformats.org/drawingml/2006/picture">
+                <pic:pic>
+                  <pic:nvPicPr>
+                    <pic:cNvPr id="0" name="image8.png"/>
+                    <pic:cNvPicPr preferRelativeResize="0"/>
+                  </pic:nvPicPr>
+                  <pic:blipFill>
+                    <a:blip r:embed="rId29"/>
+                    <a:srcRect b="0" l="0" r="0" t="0"/>
+                    <a:stretch>
+                      <a:fillRect/>
+                    </a:stretch>
+                  </pic:blipFill>
+                  <pic:spPr>
+                    <a:xfrm>
+                      <a:off x="0" y="0"/>
+                      <a:ext cx="5731200" cy="952500"/>
+                    </a:xfrm>
+                    <a:prstGeom prst="rect"/>
+                    <a:ln/>
+                  </pic:spPr>
+                </pic:pic>
+              </a:graphicData>
+            </a:graphic>
+          </wp:inline>
+        </w:drawing>
+      </w:r>
+      <w:r>
+        <w:rPr>
+          <w:rtl w:val="0"/>
+        </w:rPr>
+      </w:r>
+    </w:p>
+    <w:p>
+      <w:pPr>
+        <w:rPr/>
+      </w:pPr>
+      <w:r>
+        <w:rPr>
+          <w:rtl w:val="0"/>
+        </w:rPr>
+      </w:r>
+    </w:p>
+    <w:p>
+      <w:pPr>
+        <w:rPr/>
+      </w:pPr>
+      <w:r>
+        <w:br w:type="page"/>
+      </w:r>
+      <w:r>
+        <w:rPr>
+          <w:rtl w:val="0"/>
+        </w:rPr>
+      </w:r>
+    </w:p>
+    <w:p>
+      <w:pPr>
+        <w:rPr/>
+      </w:pPr>
+      <w:r>
+        <w:rPr>
+          <w:rtl w:val="0"/>
+        </w:rPr>
+        <w:t xml:space="preserve">Tabla de personaje modificada</w:t>
+      </w:r>
+    </w:p>
+    <w:p>
+      <w:pPr>
+        <w:rPr/>
+      </w:pPr>
+      <w:r>
+        <w:rPr/>
+        <w:drawing>
+          <wp:inline distB="114300" distT="114300" distL="114300" distR="114300">
+            <wp:extent cx="5129047" cy="5515975"/>
+            <wp:effectExtent b="0" l="0" r="0" t="0"/>
+            <wp:docPr id="7" name="image25.png"/>
+            <a:graphic>
+              <a:graphicData uri="http://schemas.openxmlformats.org/drawingml/2006/picture">
+                <pic:pic>
+                  <pic:nvPicPr>
+                    <pic:cNvPr id="0" name="image25.png"/>
+                    <pic:cNvPicPr preferRelativeResize="0"/>
+                  </pic:nvPicPr>
+                  <pic:blipFill>
+                    <a:blip r:embed="rId30"/>
+                    <a:srcRect b="0" l="0" r="0" t="0"/>
+                    <a:stretch>
+                      <a:fillRect/>
+                    </a:stretch>
+                  </pic:blipFill>
+                  <pic:spPr>
+                    <a:xfrm>
+                      <a:off x="0" y="0"/>
+                      <a:ext cx="5129047" cy="5515975"/>
+                    </a:xfrm>
+                    <a:prstGeom prst="rect"/>
+                    <a:ln/>
+                  </pic:spPr>
+                </pic:pic>
+              </a:graphicData>
+            </a:graphic>
+          </wp:inline>
+        </w:drawing>
+      </w:r>
+      <w:r>
+        <w:rPr>
+          <w:rtl w:val="0"/>
+        </w:rPr>
+      </w:r>
+    </w:p>
+    <w:p>
+      <w:pPr>
+        <w:rPr/>
+      </w:pPr>
+      <w:r>
+        <w:rPr/>
+        <w:drawing>
+          <wp:inline distB="114300" distT="114300" distL="114300" distR="114300">
+            <wp:extent cx="4786313" cy="2902000"/>
+            <wp:effectExtent b="0" l="0" r="0" t="0"/>
+            <wp:docPr id="23" name="image28.png"/>
+            <a:graphic>
+              <a:graphicData uri="http://schemas.openxmlformats.org/drawingml/2006/picture">
+                <pic:pic>
+                  <pic:nvPicPr>
+                    <pic:cNvPr id="0" name="image28.png"/>
+                    <pic:cNvPicPr preferRelativeResize="0"/>
+                  </pic:nvPicPr>
+                  <pic:blipFill>
+                    <a:blip r:embed="rId31"/>
+                    <a:srcRect b="0" l="0" r="0" t="0"/>
+                    <a:stretch>
+                      <a:fillRect/>
+                    </a:stretch>
+                  </pic:blipFill>
+                  <pic:spPr>
+                    <a:xfrm>
+                      <a:off x="0" y="0"/>
+                      <a:ext cx="4786313" cy="2902000"/>
+                    </a:xfrm>
+                    <a:prstGeom prst="rect"/>
+                    <a:ln/>
+                  </pic:spPr>
+                </pic:pic>
+              </a:graphicData>
+            </a:graphic>
+          </wp:inline>
+        </w:drawing>
+      </w:r>
+      <w:r>
+        <w:rPr>
+          <w:rtl w:val="0"/>
+        </w:rPr>
+      </w:r>
+    </w:p>
+    <w:p>
+      <w:pPr>
+        <w:rPr/>
+      </w:pPr>
+      <w:r>
+        <w:rPr/>
+        <w:drawing>
+          <wp:inline distB="114300" distT="114300" distL="114300" distR="114300">
+            <wp:extent cx="5731200" cy="965200"/>
+            <wp:effectExtent b="0" l="0" r="0" t="0"/>
+            <wp:docPr id="22" name="image26.png"/>
+            <a:graphic>
+              <a:graphicData uri="http://schemas.openxmlformats.org/drawingml/2006/picture">
+                <pic:pic>
+                  <pic:nvPicPr>
+                    <pic:cNvPr id="0" name="image26.png"/>
+                    <pic:cNvPicPr preferRelativeResize="0"/>
+                  </pic:nvPicPr>
+                  <pic:blipFill>
+                    <a:blip r:embed="rId32"/>
+                    <a:srcRect b="0" l="0" r="0" t="0"/>
+                    <a:stretch>
+                      <a:fillRect/>
+                    </a:stretch>
+                  </pic:blipFill>
+                  <pic:spPr>
+                    <a:xfrm>
+                      <a:off x="0" y="0"/>
+                      <a:ext cx="5731200" cy="965200"/>
+                    </a:xfrm>
+                    <a:prstGeom prst="rect"/>
+                    <a:ln/>
+                  </pic:spPr>
+                </pic:pic>
+              </a:graphicData>
+            </a:graphic>
+          </wp:inline>
+        </w:drawing>
+      </w:r>
+      <w:r>
+        <w:rPr>
+          <w:rtl w:val="0"/>
+        </w:rPr>
+      </w:r>
+    </w:p>
+    <w:p>
+      <w:pPr>
+        <w:rPr/>
+      </w:pPr>
+      <w:r>
+        <w:rPr>
+          <w:rtl w:val="0"/>
+        </w:rPr>
+      </w:r>
+    </w:p>
+    <w:p>
+      <w:pPr>
+        <w:rPr/>
+      </w:pPr>
+      <w:r>
+        <w:rPr>
+          <w:rtl w:val="0"/>
+        </w:rPr>
+        <w:t xml:space="preserve">Tienda de tesoros</w:t>
+      </w:r>
+    </w:p>
+    <w:p>
+      <w:pPr>
+        <w:rPr/>
+      </w:pPr>
+      <w:r>
+        <w:rPr/>
+        <w:drawing>
+          <wp:inline distB="114300" distT="114300" distL="114300" distR="114300">
+            <wp:extent cx="5731200" cy="1625600"/>
+            <wp:effectExtent b="0" l="0" r="0" t="0"/>
+            <wp:docPr id="12" name="image11.png"/>
+            <a:graphic>
+              <a:graphicData uri="http://schemas.openxmlformats.org/drawingml/2006/picture">
+                <pic:pic>
+                  <pic:nvPicPr>
+                    <pic:cNvPr id="0" name="image11.png"/>
+                    <pic:cNvPicPr preferRelativeResize="0"/>
+                  </pic:nvPicPr>
+                  <pic:blipFill>
+                    <a:blip r:embed="rId33"/>
+                    <a:srcRect b="0" l="0" r="0" t="0"/>
+                    <a:stretch>
+                      <a:fillRect/>
+                    </a:stretch>
+                  </pic:blipFill>
+                  <pic:spPr>
+                    <a:xfrm>
+                      <a:off x="0" y="0"/>
+                      <a:ext cx="5731200" cy="1625600"/>
+                    </a:xfrm>
+                    <a:prstGeom prst="rect"/>
+                    <a:ln/>
+                  </pic:spPr>
+                </pic:pic>
+              </a:graphicData>
+            </a:graphic>
+          </wp:inline>
+        </w:drawing>
+      </w:r>
+      <w:r>
+        <w:rPr>
+          <w:rtl w:val="0"/>
+        </w:rPr>
+      </w:r>
+    </w:p>
+    <w:p>
+      <w:pPr>
+        <w:rPr/>
+      </w:pPr>
+      <w:r>
+        <w:rPr/>
+        <w:drawing>
+          <wp:inline distB="114300" distT="114300" distL="114300" distR="114300">
+            <wp:extent cx="5731200" cy="1193800"/>
+            <wp:effectExtent b="0" l="0" r="0" t="0"/>
+            <wp:docPr id="3" name="image10.png"/>
+            <a:graphic>
+              <a:graphicData uri="http://schemas.openxmlformats.org/drawingml/2006/picture">
+                <pic:pic>
+                  <pic:nvPicPr>
+                    <pic:cNvPr id="0" name="image10.png"/>
+                    <pic:cNvPicPr preferRelativeResize="0"/>
+                  </pic:nvPicPr>
+                  <pic:blipFill>
+                    <a:blip r:embed="rId34"/>
+                    <a:srcRect b="0" l="0" r="0" t="0"/>
+                    <a:stretch>
+                      <a:fillRect/>
+                    </a:stretch>
+                  </pic:blipFill>
+                  <pic:spPr>
+                    <a:xfrm>
+                      <a:off x="0" y="0"/>
+                      <a:ext cx="5731200" cy="1193800"/>
+                    </a:xfrm>
+                    <a:prstGeom prst="rect"/>
+                    <a:ln/>
+                  </pic:spPr>
+                </pic:pic>
+              </a:graphicData>
+            </a:graphic>
+          </wp:inline>
+        </w:drawing>
+      </w:r>
+      <w:r>
+        <w:rPr>
+          <w:rtl w:val="0"/>
+        </w:rPr>
+      </w:r>
+    </w:p>
+    <w:p>
+      <w:pPr>
+        <w:rPr/>
+      </w:pPr>
+      <w:r>
+        <w:rPr>
+          <w:rtl w:val="0"/>
+        </w:rPr>
+      </w:r>
+    </w:p>
+    <w:p>
+      <w:pPr>
+        <w:rPr/>
+      </w:pPr>
+      <w:r>
+        <w:rPr>
+          <w:rtl w:val="0"/>
+        </w:rPr>
+        <w:t xml:space="preserve">Tabla de grupos:</w:t>
+      </w:r>
+    </w:p>
+    <w:p>
+      <w:pPr>
+        <w:rPr/>
+      </w:pPr>
+      <w:r>
+        <w:rPr/>
+        <w:drawing>
+          <wp:inline distB="114300" distT="114300" distL="114300" distR="114300">
+            <wp:extent cx="5731200" cy="1866900"/>
+            <wp:effectExtent b="0" l="0" r="0" t="0"/>
+            <wp:docPr id="5" name="image19.png"/>
+            <a:graphic>
+              <a:graphicData uri="http://schemas.openxmlformats.org/drawingml/2006/picture">
+                <pic:pic>
+                  <pic:nvPicPr>
+                    <pic:cNvPr id="0" name="image19.png"/>
+                    <pic:cNvPicPr preferRelativeResize="0"/>
+                  </pic:nvPicPr>
+                  <pic:blipFill>
+                    <a:blip r:embed="rId35"/>
+                    <a:srcRect b="0" l="0" r="0" t="0"/>
+                    <a:stretch>
+                      <a:fillRect/>
+                    </a:stretch>
+                  </pic:blipFill>
+                  <pic:spPr>
+                    <a:xfrm>
+                      <a:off x="0" y="0"/>
+                      <a:ext cx="5731200" cy="1866900"/>
+                    </a:xfrm>
+                    <a:prstGeom prst="rect"/>
+                    <a:ln/>
+                  </pic:spPr>
+                </pic:pic>
+              </a:graphicData>
+            </a:graphic>
+          </wp:inline>
+        </w:drawing>
+      </w:r>
+      <w:r>
+        <w:rPr>
+          <w:rtl w:val="0"/>
+        </w:rPr>
+      </w:r>
+    </w:p>
+    <w:p>
+      <w:pPr>
+        <w:rPr/>
+      </w:pPr>
+      <w:r>
+        <w:rPr/>
+        <w:drawing>
+          <wp:inline distB="114300" distT="114300" distL="114300" distR="114300">
+            <wp:extent cx="5731200" cy="2374900"/>
+            <wp:effectExtent b="0" l="0" r="0" t="0"/>
+            <wp:docPr id="8" name="image16.png"/>
+            <a:graphic>
+              <a:graphicData uri="http://schemas.openxmlformats.org/drawingml/2006/picture">
+                <pic:pic>
+                  <pic:nvPicPr>
+                    <pic:cNvPr id="0" name="image16.png"/>
+                    <pic:cNvPicPr preferRelativeResize="0"/>
+                  </pic:nvPicPr>
+                  <pic:blipFill>
+                    <a:blip r:embed="rId36"/>
+                    <a:srcRect b="0" l="0" r="0" t="0"/>
+                    <a:stretch>
+                      <a:fillRect/>
+                    </a:stretch>
+                  </pic:blipFill>
+                  <pic:spPr>
+                    <a:xfrm>
+                      <a:off x="0" y="0"/>
+                      <a:ext cx="5731200" cy="2374900"/>
+                    </a:xfrm>
+                    <a:prstGeom prst="rect"/>
+                    <a:ln/>
+                  </pic:spPr>
+                </pic:pic>
+              </a:graphicData>
+            </a:graphic>
+          </wp:inline>
+        </w:drawing>
+      </w:r>
+      <w:r>
+        <w:rPr>
+          <w:rtl w:val="0"/>
+        </w:rPr>
+      </w:r>
+    </w:p>
+    <w:p>
+      <w:pPr>
+        <w:rPr/>
+      </w:pPr>
       <w:r>
         <w:rPr>
           <w:rtl w:val="0"/>
@@ -685,6 +2262,7 @@
     </w:pPr>
     <w:rPr>
       <w:b w:val="0"/>
+      <w:bCs w:val="0"/>
       <w:sz w:val="32"/>
       <w:szCs w:val="32"/>
     </w:rPr>
@@ -701,6 +2279,7 @@
     </w:pPr>
     <w:rPr>
       <w:b w:val="0"/>
+      <w:bCs w:val="0"/>
       <w:color w:val="434343"/>
       <w:sz w:val="28"/>
       <w:szCs w:val="28"/>
@@ -750,6 +2329,7 @@
     </w:pPr>
     <w:rPr>
       <w:i w:val="1"/>
+      <w:iCs w:val="1"/>
       <w:color w:val="666666"/>
       <w:sz w:val="22"/>
       <w:szCs w:val="22"/>
@@ -783,6 +2363,7 @@
     <w:rPr>
       <w:rFonts w:ascii="Arial" w:cs="Arial" w:eastAsia="Arial" w:hAnsi="Arial"/>
       <w:i w:val="0"/>
+      <w:iCs w:val="0"/>
       <w:color w:val="666666"/>
       <w:sz w:val="30"/>
       <w:szCs w:val="30"/>

</xml_diff>